<commit_message>
Modify logo file for represent HexEditor
</commit_message>
<xml_diff>
--- a/Logo.docx
+++ b/Logo.docx
@@ -201,6 +201,7 @@
                               </w:rPr>
                               <w:t xml:space="preserve">: </w:t>
                             </w:r>
+                            <w:proofErr w:type="spellStart"/>
                             <w:r>
                               <w:rPr>
                                 <w:color w:val="C45911" w:themeColor="accent2" w:themeShade="BF"/>
@@ -218,8 +219,28 @@
                                 </w14:textOutline>
                                 <w14:ligatures w14:val="standardContextual"/>
                               </w:rPr>
-                              <w:t>HexaEditor</w:t>
+                              <w:t>Hex</w:t>
                             </w:r>
+                            <w:r>
+                              <w:rPr>
+                                <w:color w:val="C45911" w:themeColor="accent2" w:themeShade="BF"/>
+                                <w:sz w:val="28"/>
+                                <w:lang w:val="en-US"/>
+                                <w14:shadow w14:blurRad="38100" w14:dist="25400" w14:dir="5400000" w14:sx="100000" w14:sy="100000" w14:kx="0" w14:ky="0" w14:algn="ctr">
+                                  <w14:srgbClr w14:val="6E747A">
+                                    <w14:alpha w14:val="57000"/>
+                                  </w14:srgbClr>
+                                </w14:shadow>
+                                <w14:textOutline w14:w="0" w14:cap="flat" w14:cmpd="sng" w14:algn="ctr">
+                                  <w14:noFill/>
+                                  <w14:prstDash w14:val="solid"/>
+                                  <w14:round/>
+                                </w14:textOutline>
+                                <w14:ligatures w14:val="standardContextual"/>
+                              </w:rPr>
+                              <w:t>Editor</w:t>
+                            </w:r>
+                            <w:proofErr w:type="spellEnd"/>
                             <w:r>
                               <w:rPr>
                                 <w:color w:val="4472C4" w:themeColor="accent1"/>
@@ -327,6 +348,7 @@
                         </w:rPr>
                         <w:t xml:space="preserve">: </w:t>
                       </w:r>
+                      <w:proofErr w:type="spellStart"/>
                       <w:r>
                         <w:rPr>
                           <w:color w:val="C45911" w:themeColor="accent2" w:themeShade="BF"/>
@@ -344,8 +366,28 @@
                           </w14:textOutline>
                           <w14:ligatures w14:val="standardContextual"/>
                         </w:rPr>
-                        <w:t>HexaEditor</w:t>
+                        <w:t>Hex</w:t>
                       </w:r>
+                      <w:r>
+                        <w:rPr>
+                          <w:color w:val="C45911" w:themeColor="accent2" w:themeShade="BF"/>
+                          <w:sz w:val="28"/>
+                          <w:lang w:val="en-US"/>
+                          <w14:shadow w14:blurRad="38100" w14:dist="25400" w14:dir="5400000" w14:sx="100000" w14:sy="100000" w14:kx="0" w14:ky="0" w14:algn="ctr">
+                            <w14:srgbClr w14:val="6E747A">
+                              <w14:alpha w14:val="57000"/>
+                            </w14:srgbClr>
+                          </w14:shadow>
+                          <w14:textOutline w14:w="0" w14:cap="flat" w14:cmpd="sng" w14:algn="ctr">
+                            <w14:noFill/>
+                            <w14:prstDash w14:val="solid"/>
+                            <w14:round/>
+                          </w14:textOutline>
+                          <w14:ligatures w14:val="standardContextual"/>
+                        </w:rPr>
+                        <w:t>Editor</w:t>
+                      </w:r>
+                      <w:proofErr w:type="spellEnd"/>
                       <w:r>
                         <w:rPr>
                           <w:color w:val="4472C4" w:themeColor="accent1"/>
@@ -625,6 +667,8 @@
           </wp:inline>
         </w:drawing>
       </w:r>
+      <w:bookmarkStart w:id="0" w:name="_GoBack"/>
+      <w:bookmarkEnd w:id="0"/>
     </w:p>
     <w:p>
       <w:pPr>
@@ -733,8 +777,6 @@
           </w14:textFill>
         </w:rPr>
       </w:pPr>
-      <w:bookmarkStart w:id="0" w:name="_GoBack"/>
-      <w:bookmarkEnd w:id="0"/>
     </w:p>
     <w:p>
       <w:pPr>
@@ -967,6 +1009,7 @@
     <w:lsdException w:name="HTML Sample" w:semiHidden="1" w:unhideWhenUsed="1"/>
     <w:lsdException w:name="HTML Typewriter" w:semiHidden="1" w:unhideWhenUsed="1"/>
     <w:lsdException w:name="HTML Variable" w:semiHidden="1" w:unhideWhenUsed="1"/>
+    <w:lsdException w:name="Normal Table" w:semiHidden="1" w:unhideWhenUsed="1"/>
     <w:lsdException w:name="annotation subject" w:semiHidden="1" w:unhideWhenUsed="1"/>
     <w:lsdException w:name="No List" w:semiHidden="1" w:unhideWhenUsed="1"/>
     <w:lsdException w:name="Outline List 1" w:semiHidden="1" w:unhideWhenUsed="1"/>
@@ -1013,8 +1056,10 @@
     <w:lsdException w:name="Table Subtle 2" w:semiHidden="1" w:unhideWhenUsed="1"/>
     <w:lsdException w:name="Table Web 1" w:semiHidden="1" w:unhideWhenUsed="1"/>
     <w:lsdException w:name="Table Web 2" w:semiHidden="1" w:unhideWhenUsed="1"/>
+    <w:lsdException w:name="Table Web 3" w:semiHidden="1" w:unhideWhenUsed="1"/>
     <w:lsdException w:name="Balloon Text" w:semiHidden="1" w:unhideWhenUsed="1"/>
     <w:lsdException w:name="Table Grid" w:uiPriority="39"/>
+    <w:lsdException w:name="Table Theme" w:semiHidden="1" w:unhideWhenUsed="1"/>
     <w:lsdException w:name="Placeholder Text" w:semiHidden="1"/>
     <w:lsdException w:name="No Spacing" w:uiPriority="1" w:qFormat="1"/>
     <w:lsdException w:name="Light Shading" w:uiPriority="60"/>

</xml_diff>